<commit_message>
Updated questions for survey
</commit_message>
<xml_diff>
--- a/FinalProject/SOC5060_ClassProject_SurveyQuestions_Townes_v00.docx
+++ b/FinalProject/SOC5060_ClassProject_SurveyQuestions_Townes_v00.docx
@@ -3,8 +3,6 @@
 <w:document xmlns:wpc="http://schemas.microsoft.com/office/word/2010/wordprocessingCanvas" xmlns:cx="http://schemas.microsoft.com/office/drawing/2014/chartex" xmlns:cx1="http://schemas.microsoft.com/office/drawing/2015/9/8/chartex" xmlns:cx2="http://schemas.microsoft.com/office/drawing/2015/10/21/chartex" xmlns:cx3="http://schemas.microsoft.com/office/drawing/2016/5/9/chartex" xmlns:cx4="http://schemas.microsoft.com/office/drawing/2016/5/10/chartex" xmlns:cx5="http://schemas.microsoft.com/office/drawing/2016/5/11/chartex" xmlns:mc="http://schemas.openxmlformats.org/markup-compatibility/2006" xmlns:o="urn:schemas-microsoft-com:office:office" xmlns:r="http://schemas.openxmlformats.org/officeDocument/2006/relationships" xmlns:m="http://schemas.openxmlformats.org/officeDocument/2006/math" xmlns:v="urn:schemas-microsoft-com:vml" xmlns:wp14="http://schemas.microsoft.com/office/word/2010/wordprocessingDrawing" xmlns:wp="http://schemas.openxmlformats.org/drawingml/2006/wordprocessingDrawing" xmlns:w10="urn:schemas-microsoft-com:office:word" xmlns:w="http://schemas.openxmlformats.org/wordprocessingml/2006/main" xmlns:w14="http://schemas.microsoft.com/office/word/2010/wordml" xmlns:w15="http://schemas.microsoft.com/office/word/2012/wordml" xmlns:w16se="http://schemas.microsoft.com/office/word/2015/wordml/symex" xmlns:wpg="http://schemas.microsoft.com/office/word/2010/wordprocessingGroup" xmlns:wpi="http://schemas.microsoft.com/office/word/2010/wordprocessingInk" xmlns:wne="http://schemas.microsoft.com/office/word/2006/wordml" xmlns:wps="http://schemas.microsoft.com/office/word/2010/wordprocessingShape" mc:Ignorable="w14 w15 w16se wp14">
   <w:body>
     <w:p>
-      <w:bookmarkStart w:id="0" w:name="_GoBack"/>
-      <w:bookmarkEnd w:id="0"/>
       <w:r>
         <w:t xml:space="preserve">To: </w:t>
       </w:r>
@@ -12,16 +10,8 @@
         <w:tab/>
         <w:t>Dr. Daniel Monti</w:t>
       </w:r>
-    </w:p>
-    <w:p/>
-    <w:p>
-      <w:r>
-        <w:t>CC:</w:t>
-      </w:r>
-      <w:r>
-        <w:tab/>
-        <w:t>Ms. Judith Arnold</w:t>
-      </w:r>
+      <w:bookmarkStart w:id="0" w:name="_GoBack"/>
+      <w:bookmarkEnd w:id="0"/>
     </w:p>
     <w:p/>
     <w:p>
@@ -31,6 +21,16 @@
       <w:r>
         <w:tab/>
         <w:t>Malcolm S. Townes, student, SOC 5060 Qualitative Methods</w:t>
+      </w:r>
+    </w:p>
+    <w:p/>
+    <w:p>
+      <w:r>
+        <w:t xml:space="preserve">Date: </w:t>
+      </w:r>
+      <w:r>
+        <w:tab/>
+        <w:t>14-September-2019</w:t>
       </w:r>
     </w:p>
     <w:p/>
@@ -186,6 +186,26 @@
               <w:t>community?</w:t>
             </w:r>
           </w:p>
+          <w:p>
+            <w:pPr>
+              <w:rPr>
+                <w:b w:val="0"/>
+              </w:rPr>
+            </w:pPr>
+          </w:p>
+          <w:p>
+            <w:pPr>
+              <w:rPr>
+                <w:b w:val="0"/>
+              </w:rPr>
+            </w:pPr>
+            <w:r>
+              <w:rPr>
+                <w:b w:val="0"/>
+              </w:rPr>
+              <w:t>What determines who is a member of your neighborhood community?</w:t>
+            </w:r>
+          </w:p>
         </w:tc>
         <w:tc>
           <w:tcPr>
@@ -586,63 +606,24 @@
               <w:t>No</w:t>
             </w:r>
           </w:p>
-        </w:tc>
-      </w:tr>
-      <w:tr>
-        <w:trPr>
-          <w:cantSplit/>
-        </w:trPr>
-        <w:tc>
-          <w:tcPr>
-            <w:cnfStyle w:val="001000000000" w:firstRow="0" w:lastRow="0" w:firstColumn="1" w:lastColumn="0" w:oddVBand="0" w:evenVBand="0" w:oddHBand="0" w:evenHBand="0" w:firstRowFirstColumn="0" w:firstRowLastColumn="0" w:lastRowFirstColumn="0" w:lastRowLastColumn="0"/>
-            <w:tcW w:w="4675" w:type="dxa"/>
-          </w:tcPr>
-          <w:p>
-            <w:pPr>
-              <w:rPr>
-                <w:b w:val="0"/>
-              </w:rPr>
-            </w:pPr>
-            <w:r>
-              <w:rPr>
-                <w:b w:val="0"/>
-              </w:rPr>
-              <w:t>What determines who is a member of your neighborhood community?</w:t>
-            </w:r>
-          </w:p>
-        </w:tc>
-        <w:tc>
-          <w:tcPr>
-            <w:tcW w:w="4675" w:type="dxa"/>
-          </w:tcPr>
-          <w:p>
-            <w:pPr>
-              <w:cnfStyle w:val="000000000000" w:firstRow="0" w:lastRow="0" w:firstColumn="0" w:lastColumn="0" w:oddVBand="0" w:evenVBand="0" w:oddHBand="0" w:evenHBand="0" w:firstRowFirstColumn="0" w:firstRowLastColumn="0" w:lastRowFirstColumn="0" w:lastRowLastColumn="0"/>
-            </w:pPr>
-            <w:r>
-              <w:t>Can anyone living in your</w:t>
-            </w:r>
-            <w:r>
-              <w:t xml:space="preserve"> neighborhood become a member of </w:t>
-            </w:r>
-            <w:r>
-              <w:t>your</w:t>
-            </w:r>
-            <w:r>
-              <w:t xml:space="preserve"> neighborhood community?</w:t>
-            </w:r>
-          </w:p>
-          <w:p>
-            <w:pPr>
-              <w:cnfStyle w:val="000000000000" w:firstRow="0" w:lastRow="0" w:firstColumn="0" w:lastColumn="0" w:oddVBand="0" w:evenVBand="0" w:oddHBand="0" w:evenHBand="0" w:firstRowFirstColumn="0" w:firstRowLastColumn="0" w:lastRowFirstColumn="0" w:lastRowLastColumn="0"/>
-              <w:rPr>
-                <w:i/>
-              </w:rPr>
-            </w:pPr>
-            <w:r>
-              <w:rPr>
-                <w:i/>
-              </w:rPr>
+          <w:p>
+            <w:pPr>
+              <w:cnfStyle w:val="000000100000" w:firstRow="0" w:lastRow="0" w:firstColumn="0" w:lastColumn="0" w:oddVBand="0" w:evenVBand="0" w:oddHBand="1" w:evenHBand="0" w:firstRowFirstColumn="0" w:firstRowLastColumn="0" w:lastRowFirstColumn="0" w:lastRowLastColumn="0"/>
+            </w:pPr>
+          </w:p>
+          <w:p>
+            <w:pPr>
+              <w:cnfStyle w:val="000000100000" w:firstRow="0" w:lastRow="0" w:firstColumn="0" w:lastColumn="0" w:oddVBand="0" w:evenVBand="0" w:oddHBand="1" w:evenHBand="0" w:firstRowFirstColumn="0" w:firstRowLastColumn="0" w:lastRowFirstColumn="0" w:lastRowLastColumn="0"/>
+            </w:pPr>
+            <w:r>
+              <w:t>Can anyone living in your neighborhood become a member of your neighborhood community?</w:t>
+            </w:r>
+          </w:p>
+          <w:p>
+            <w:pPr>
+              <w:cnfStyle w:val="000000100000" w:firstRow="0" w:lastRow="0" w:firstColumn="0" w:lastColumn="0" w:oddVBand="0" w:evenVBand="0" w:oddHBand="1" w:evenHBand="0" w:firstRowFirstColumn="0" w:firstRowLastColumn="0" w:lastRowFirstColumn="0" w:lastRowLastColumn="0"/>
+            </w:pPr>
+            <w:r>
               <w:t xml:space="preserve">Response options: </w:t>
             </w:r>
           </w:p>
@@ -651,9 +632,9 @@
               <w:pStyle w:val="ListParagraph"/>
               <w:numPr>
                 <w:ilvl w:val="0"/>
-                <w:numId w:val="1"/>
-              </w:numPr>
-              <w:cnfStyle w:val="000000000000" w:firstRow="0" w:lastRow="0" w:firstColumn="0" w:lastColumn="0" w:oddVBand="0" w:evenVBand="0" w:oddHBand="0" w:evenHBand="0" w:firstRowFirstColumn="0" w:firstRowLastColumn="0" w:lastRowFirstColumn="0" w:lastRowLastColumn="0"/>
+                <w:numId w:val="4"/>
+              </w:numPr>
+              <w:cnfStyle w:val="000000100000" w:firstRow="0" w:lastRow="0" w:firstColumn="0" w:lastColumn="0" w:oddVBand="0" w:evenVBand="0" w:oddHBand="1" w:evenHBand="0" w:firstRowFirstColumn="0" w:firstRowLastColumn="0" w:lastRowFirstColumn="0" w:lastRowLastColumn="0"/>
             </w:pPr>
             <w:r>
               <w:t>Yes</w:t>
@@ -664,9 +645,9 @@
               <w:pStyle w:val="ListParagraph"/>
               <w:numPr>
                 <w:ilvl w:val="0"/>
-                <w:numId w:val="1"/>
-              </w:numPr>
-              <w:cnfStyle w:val="000000000000" w:firstRow="0" w:lastRow="0" w:firstColumn="0" w:lastColumn="0" w:oddVBand="0" w:evenVBand="0" w:oddHBand="0" w:evenHBand="0" w:firstRowFirstColumn="0" w:firstRowLastColumn="0" w:lastRowFirstColumn="0" w:lastRowLastColumn="0"/>
+                <w:numId w:val="4"/>
+              </w:numPr>
+              <w:cnfStyle w:val="000000100000" w:firstRow="0" w:lastRow="0" w:firstColumn="0" w:lastColumn="0" w:oddVBand="0" w:evenVBand="0" w:oddHBand="1" w:evenHBand="0" w:firstRowFirstColumn="0" w:firstRowLastColumn="0" w:lastRowFirstColumn="0" w:lastRowLastColumn="0"/>
             </w:pPr>
             <w:r>
               <w:t>No</w:t>
@@ -686,13 +667,7 @@
         </w:numPr>
       </w:pPr>
       <w:r>
-        <w:t xml:space="preserve">Research question: </w:t>
-      </w:r>
-      <w:r>
-        <w:t>How closely do residents expect others to play by their rules</w:t>
-      </w:r>
-      <w:r>
-        <w:t>?</w:t>
+        <w:t>Research question: How closely do residents expect others to play by their rules?</w:t>
       </w:r>
     </w:p>
     <w:p/>
@@ -805,13 +780,16 @@
               <w:cnfStyle w:val="000000100000" w:firstRow="0" w:lastRow="0" w:firstColumn="0" w:lastColumn="0" w:oddVBand="0" w:evenVBand="0" w:oddHBand="1" w:evenHBand="0" w:firstRowFirstColumn="0" w:firstRowLastColumn="0" w:lastRowFirstColumn="0" w:lastRowLastColumn="0"/>
             </w:pPr>
             <w:r>
-              <w:t>Are the</w:t>
-            </w:r>
-            <w:r>
-              <w:t xml:space="preserve"> following</w:t>
-            </w:r>
-            <w:r>
-              <w:t xml:space="preserve"> behaviors expected of people living in your neighborhood</w:t>
+              <w:t>Do you expect people livi</w:t>
+            </w:r>
+            <w:r>
+              <w:t>ng in your neighborhood</w:t>
+            </w:r>
+            <w:r>
+              <w:t xml:space="preserve"> community</w:t>
+            </w:r>
+            <w:r>
+              <w:t xml:space="preserve"> to exhibit the each of the following behaviors</w:t>
             </w:r>
             <w:r>
               <w:t>?</w:t>
@@ -968,13 +946,7 @@
               <w:rPr>
                 <w:b w:val="0"/>
               </w:rPr>
-              <w:t xml:space="preserve"> unacceptable behavior for people living in your neighborhood</w:t>
-            </w:r>
-            <w:r>
-              <w:rPr>
-                <w:b w:val="0"/>
-              </w:rPr>
-              <w:t>?</w:t>
+              <w:t xml:space="preserve"> unacceptable behavior for people living in your neighborhood?</w:t>
             </w:r>
           </w:p>
         </w:tc>
@@ -987,16 +959,10 @@
               <w:cnfStyle w:val="000000000000" w:firstRow="0" w:lastRow="0" w:firstColumn="0" w:lastColumn="0" w:oddVBand="0" w:evenVBand="0" w:oddHBand="0" w:evenHBand="0" w:firstRowFirstColumn="0" w:firstRowLastColumn="0" w:lastRowFirstColumn="0" w:lastRowLastColumn="0"/>
             </w:pPr>
             <w:r>
-              <w:t>Are</w:t>
-            </w:r>
-            <w:r>
-              <w:t xml:space="preserve"> the following </w:t>
-            </w:r>
-            <w:r>
-              <w:t>behaviors unacceptable of people living in your neighborhood</w:t>
-            </w:r>
-            <w:r>
-              <w:t>?</w:t>
+              <w:t xml:space="preserve">Do you consider each of </w:t>
+            </w:r>
+            <w:r>
+              <w:t>the following behaviors unacceptable of people living in your neighborhood?</w:t>
             </w:r>
           </w:p>
           <w:p>
@@ -1246,13 +1212,27 @@
               <w:rPr>
                 <w:b w:val="0"/>
               </w:rPr>
-              <w:t xml:space="preserve"> someone doesn’t abide by the rules of your neighborhood</w:t>
-            </w:r>
-            <w:r>
-              <w:rPr>
-                <w:b w:val="0"/>
-              </w:rPr>
-              <w:t>?</w:t>
+              <w:t xml:space="preserve"> someone doesn’t abide by the rules of your neighborhood?</w:t>
+            </w:r>
+          </w:p>
+          <w:p>
+            <w:pPr>
+              <w:rPr>
+                <w:b w:val="0"/>
+              </w:rPr>
+            </w:pPr>
+          </w:p>
+          <w:p>
+            <w:pPr>
+              <w:rPr>
+                <w:b w:val="0"/>
+              </w:rPr>
+            </w:pPr>
+            <w:r>
+              <w:rPr>
+                <w:b w:val="0"/>
+              </w:rPr>
+              <w:t>What are the benefits to residents of abiding by the rules of your neighborhood?</w:t>
             </w:r>
           </w:p>
         </w:tc>
@@ -1338,6 +1318,19 @@
               <w:cnfStyle w:val="000000000000" w:firstRow="0" w:lastRow="0" w:firstColumn="0" w:lastColumn="0" w:oddVBand="0" w:evenVBand="0" w:oddHBand="0" w:evenHBand="0" w:firstRowFirstColumn="0" w:firstRowLastColumn="0" w:lastRowFirstColumn="0" w:lastRowLastColumn="0"/>
             </w:pPr>
             <w:r>
+              <w:t>Be reported to an appropriate authority</w:t>
+            </w:r>
+          </w:p>
+          <w:p>
+            <w:pPr>
+              <w:pStyle w:val="ListParagraph"/>
+              <w:numPr>
+                <w:ilvl w:val="0"/>
+                <w:numId w:val="2"/>
+              </w:numPr>
+              <w:cnfStyle w:val="000000000000" w:firstRow="0" w:lastRow="0" w:firstColumn="0" w:lastColumn="0" w:oddVBand="0" w:evenVBand="0" w:oddHBand="0" w:evenHBand="0" w:firstRowFirstColumn="0" w:firstRowLastColumn="0" w:lastRowFirstColumn="0" w:lastRowLastColumn="0"/>
+            </w:pPr>
+            <w:r>
               <w:t>Be listed in a neighborhood communication</w:t>
             </w:r>
           </w:p>
@@ -1351,7 +1344,7 @@
               <w:cnfStyle w:val="000000000000" w:firstRow="0" w:lastRow="0" w:firstColumn="0" w:lastColumn="0" w:oddVBand="0" w:evenVBand="0" w:oddHBand="0" w:evenHBand="0" w:firstRowFirstColumn="0" w:firstRowLastColumn="0" w:lastRowFirstColumn="0" w:lastRowLastColumn="0"/>
             </w:pPr>
             <w:r>
-              <w:t>Be reported to an appropriate authority</w:t>
+              <w:t>Be confronted by a representative of the neighborhood association</w:t>
             </w:r>
           </w:p>
           <w:p>
@@ -1386,13 +1379,7 @@
       </w:pPr>
       <w:r>
         <w:lastRenderedPageBreak/>
-        <w:t xml:space="preserve">Research question: How </w:t>
-      </w:r>
-      <w:r>
-        <w:t>accountable are people expected to be of each other</w:t>
-      </w:r>
-      <w:r>
-        <w:t>?</w:t>
+        <w:t>Research question: How accountable are people expected to be of each other?</w:t>
       </w:r>
     </w:p>
     <w:p/>
@@ -1468,13 +1455,13 @@
               <w:rPr>
                 <w:b w:val="0"/>
               </w:rPr>
-              <w:t>To what extent do</w:t>
-            </w:r>
-            <w:r>
-              <w:rPr>
-                <w:b w:val="0"/>
-              </w:rPr>
-              <w:t xml:space="preserve"> people living in your neighborhood</w:t>
+              <w:t>To what extent do people living in your neighborhood</w:t>
+            </w:r>
+            <w:r>
+              <w:rPr>
+                <w:b w:val="0"/>
+              </w:rPr>
+              <w:t xml:space="preserve"> community</w:t>
             </w:r>
             <w:r>
               <w:rPr>
@@ -1502,7 +1489,13 @@
               <w:t>Do you believe it’s the responsibility of</w:t>
             </w:r>
             <w:r>
-              <w:t xml:space="preserve"> residents of your neighborhood to </w:t>
+              <w:t xml:space="preserve"> residents of your neighborhood </w:t>
+            </w:r>
+            <w:r>
+              <w:t xml:space="preserve">community </w:t>
+            </w:r>
+            <w:r>
+              <w:t xml:space="preserve">to </w:t>
             </w:r>
             <w:r>
               <w:t>make sure that their neighbors are abiding by the rules of the neighborhood</w:t>
@@ -1528,13 +1521,7 @@
               <w:rPr>
                 <w:i/>
               </w:rPr>
-              <w:t xml:space="preserve"> (select only one</w:t>
-            </w:r>
-            <w:r>
-              <w:rPr>
-                <w:i/>
-              </w:rPr>
-              <w:t>)</w:t>
+              <w:t xml:space="preserve"> (select only one)</w:t>
             </w:r>
             <w:r>
               <w:rPr>
@@ -1596,7 +1583,31 @@
               <w:rPr>
                 <w:b w:val="0"/>
               </w:rPr>
-              <w:t>do you believe are the obligation of residents to make sure that their neighbors are abiding by the rules of the neighborhood?</w:t>
+              <w:t>do you believe are the obligation</w:t>
+            </w:r>
+            <w:r>
+              <w:rPr>
+                <w:b w:val="0"/>
+              </w:rPr>
+              <w:t>s</w:t>
+            </w:r>
+            <w:r>
+              <w:rPr>
+                <w:b w:val="0"/>
+              </w:rPr>
+              <w:t xml:space="preserve"> of </w:t>
+            </w:r>
+            <w:r>
+              <w:rPr>
+                <w:b w:val="0"/>
+              </w:rPr>
+              <w:t xml:space="preserve">community </w:t>
+            </w:r>
+            <w:r>
+              <w:rPr>
+                <w:b w:val="0"/>
+              </w:rPr>
+              <w:t>residents to make sure that their neighbors are abiding by the rules of the neighborhood?</w:t>
             </w:r>
           </w:p>
         </w:tc>
@@ -1618,7 +1629,13 @@
               <w:t xml:space="preserve">is an obligation of residents of your </w:t>
             </w:r>
             <w:r>
-              <w:t>neighborhood?</w:t>
+              <w:t>neighborhood</w:t>
+            </w:r>
+            <w:r>
+              <w:t xml:space="preserve"> community</w:t>
+            </w:r>
+            <w:r>
+              <w:t>?</w:t>
             </w:r>
           </w:p>
           <w:p>
@@ -1854,19 +1871,7 @@
               <w:t>ed</w:t>
             </w:r>
             <w:r>
-              <w:t xml:space="preserve"> of</w:t>
-            </w:r>
-            <w:r>
-              <w:t xml:space="preserve"> engaging in</w:t>
-            </w:r>
-            <w:r>
-              <w:t xml:space="preserve"> </w:t>
-            </w:r>
-            <w:r>
-              <w:t>criminal activity</w:t>
-            </w:r>
-            <w:r>
-              <w:t xml:space="preserve"> to refrain from doing so.</w:t>
+              <w:t xml:space="preserve"> of engaging in criminal activity to refrain from doing so.</w:t>
             </w:r>
           </w:p>
           <w:p>
@@ -1885,13 +1890,7 @@
               <w:t>ed</w:t>
             </w:r>
             <w:r>
-              <w:t xml:space="preserve"> of </w:t>
-            </w:r>
-            <w:r>
-              <w:t>engaging in criminal activity to stop</w:t>
-            </w:r>
-            <w:r>
-              <w:t>.</w:t>
+              <w:t xml:space="preserve"> of engaging in criminal activity to stop.</w:t>
             </w:r>
           </w:p>
           <w:p>
@@ -1913,10 +1912,7 @@
               <w:t>ed</w:t>
             </w:r>
             <w:r>
-              <w:t xml:space="preserve"> of engaging in criminal activity</w:t>
-            </w:r>
-            <w:r>
-              <w:t xml:space="preserve"> to the police.</w:t>
+              <w:t xml:space="preserve"> of engaging in criminal activity to the police.</w:t>
             </w:r>
           </w:p>
         </w:tc>
@@ -2166,18 +2162,10 @@
       </w:tabs>
     </w:pPr>
     <w:r>
-      <w:t>Survey questions for SOC</w:t>
-    </w:r>
-    <w:r>
-      <w:t xml:space="preserve"> </w:t>
-    </w:r>
-    <w:r>
-      <w:t>5060 Fall 2019 class project</w:t>
+      <w:t>Survey questions for SOC 5060 Fall 2019 class project</w:t>
     </w:r>
     <w:r>
       <w:tab/>
-    </w:r>
-    <w:r>
       <w:t xml:space="preserve">Townes </w:t>
     </w:r>
     <w:r>
@@ -2434,6 +2422,119 @@
     </w:lvl>
   </w:abstractNum>
   <w:abstractNum w:abstractNumId="2" w15:restartNumberingAfterBreak="0">
+    <w:nsid w:val="6140302F"/>
+    <w:multiLevelType w:val="hybridMultilevel"/>
+    <w:tmpl w:val="777EAA2C"/>
+    <w:lvl w:ilvl="0" w:tplc="04090001">
+      <w:start w:val="1"/>
+      <w:numFmt w:val="bullet"/>
+      <w:lvlText w:val=""/>
+      <w:lvlJc w:val="left"/>
+      <w:pPr>
+        <w:ind w:left="720" w:hanging="360"/>
+      </w:pPr>
+      <w:rPr>
+        <w:rFonts w:ascii="Symbol" w:hAnsi="Symbol" w:hint="default"/>
+      </w:rPr>
+    </w:lvl>
+    <w:lvl w:ilvl="1" w:tplc="04090003" w:tentative="1">
+      <w:start w:val="1"/>
+      <w:numFmt w:val="bullet"/>
+      <w:lvlText w:val="o"/>
+      <w:lvlJc w:val="left"/>
+      <w:pPr>
+        <w:ind w:left="1440" w:hanging="360"/>
+      </w:pPr>
+      <w:rPr>
+        <w:rFonts w:ascii="Courier New" w:hAnsi="Courier New" w:cs="Courier New" w:hint="default"/>
+      </w:rPr>
+    </w:lvl>
+    <w:lvl w:ilvl="2" w:tplc="04090005" w:tentative="1">
+      <w:start w:val="1"/>
+      <w:numFmt w:val="bullet"/>
+      <w:lvlText w:val=""/>
+      <w:lvlJc w:val="left"/>
+      <w:pPr>
+        <w:ind w:left="2160" w:hanging="360"/>
+      </w:pPr>
+      <w:rPr>
+        <w:rFonts w:ascii="Wingdings" w:hAnsi="Wingdings" w:hint="default"/>
+      </w:rPr>
+    </w:lvl>
+    <w:lvl w:ilvl="3" w:tplc="04090001" w:tentative="1">
+      <w:start w:val="1"/>
+      <w:numFmt w:val="bullet"/>
+      <w:lvlText w:val=""/>
+      <w:lvlJc w:val="left"/>
+      <w:pPr>
+        <w:ind w:left="2880" w:hanging="360"/>
+      </w:pPr>
+      <w:rPr>
+        <w:rFonts w:ascii="Symbol" w:hAnsi="Symbol" w:hint="default"/>
+      </w:rPr>
+    </w:lvl>
+    <w:lvl w:ilvl="4" w:tplc="04090003" w:tentative="1">
+      <w:start w:val="1"/>
+      <w:numFmt w:val="bullet"/>
+      <w:lvlText w:val="o"/>
+      <w:lvlJc w:val="left"/>
+      <w:pPr>
+        <w:ind w:left="3600" w:hanging="360"/>
+      </w:pPr>
+      <w:rPr>
+        <w:rFonts w:ascii="Courier New" w:hAnsi="Courier New" w:cs="Courier New" w:hint="default"/>
+      </w:rPr>
+    </w:lvl>
+    <w:lvl w:ilvl="5" w:tplc="04090005" w:tentative="1">
+      <w:start w:val="1"/>
+      <w:numFmt w:val="bullet"/>
+      <w:lvlText w:val=""/>
+      <w:lvlJc w:val="left"/>
+      <w:pPr>
+        <w:ind w:left="4320" w:hanging="360"/>
+      </w:pPr>
+      <w:rPr>
+        <w:rFonts w:ascii="Wingdings" w:hAnsi="Wingdings" w:hint="default"/>
+      </w:rPr>
+    </w:lvl>
+    <w:lvl w:ilvl="6" w:tplc="04090001" w:tentative="1">
+      <w:start w:val="1"/>
+      <w:numFmt w:val="bullet"/>
+      <w:lvlText w:val=""/>
+      <w:lvlJc w:val="left"/>
+      <w:pPr>
+        <w:ind w:left="5040" w:hanging="360"/>
+      </w:pPr>
+      <w:rPr>
+        <w:rFonts w:ascii="Symbol" w:hAnsi="Symbol" w:hint="default"/>
+      </w:rPr>
+    </w:lvl>
+    <w:lvl w:ilvl="7" w:tplc="04090003" w:tentative="1">
+      <w:start w:val="1"/>
+      <w:numFmt w:val="bullet"/>
+      <w:lvlText w:val="o"/>
+      <w:lvlJc w:val="left"/>
+      <w:pPr>
+        <w:ind w:left="5760" w:hanging="360"/>
+      </w:pPr>
+      <w:rPr>
+        <w:rFonts w:ascii="Courier New" w:hAnsi="Courier New" w:cs="Courier New" w:hint="default"/>
+      </w:rPr>
+    </w:lvl>
+    <w:lvl w:ilvl="8" w:tplc="04090005" w:tentative="1">
+      <w:start w:val="1"/>
+      <w:numFmt w:val="bullet"/>
+      <w:lvlText w:val=""/>
+      <w:lvlJc w:val="left"/>
+      <w:pPr>
+        <w:ind w:left="6480" w:hanging="360"/>
+      </w:pPr>
+      <w:rPr>
+        <w:rFonts w:ascii="Wingdings" w:hAnsi="Wingdings" w:hint="default"/>
+      </w:rPr>
+    </w:lvl>
+  </w:abstractNum>
+  <w:abstractNum w:abstractNumId="3" w15:restartNumberingAfterBreak="0">
     <w:nsid w:val="637128CE"/>
     <w:multiLevelType w:val="hybridMultilevel"/>
     <w:tmpl w:val="BDA607D0"/>
@@ -2529,6 +2630,9 @@
     <w:abstractNumId w:val="1"/>
   </w:num>
   <w:num w:numId="3">
+    <w:abstractNumId w:val="3"/>
+  </w:num>
+  <w:num w:numId="4">
     <w:abstractNumId w:val="2"/>
   </w:num>
 </w:numbering>

</xml_diff>